<commit_message>
Day 9 - 23 August
</commit_message>
<xml_diff>
--- a/Progress Timeline/Final 1 Month Schedule.docx
+++ b/Progress Timeline/Final 1 Month Schedule.docx
@@ -118,6 +118,7 @@
             <w:pPr>
               <w:rPr>
                 <w:b/>
+                <w:highlight w:val="green"/>
               </w:rPr>
             </w:pPr>
             <w:r>
@@ -127,20 +128,32 @@
               <w:t>Prerequisites</w:t>
             </w:r>
             <w:r>
+              <w:rPr>
+                <w:highlight w:val="green"/>
+              </w:rPr>
               <w:br/>
               <w:t xml:space="preserve">HTML, CSS, and JavaScript basics </w:t>
             </w:r>
             <w:r>
+              <w:rPr>
+                <w:highlight w:val="green"/>
+              </w:rPr>
               <w:br/>
               <w:t xml:space="preserve">JavaScript vs. JSX </w:t>
             </w:r>
             <w:r>
+              <w:rPr>
+                <w:highlight w:val="green"/>
+              </w:rPr>
               <w:br/>
               <w:t xml:space="preserve">JSX Style Components </w:t>
             </w:r>
           </w:p>
           <w:p>
             <w:r>
+              <w:rPr>
+                <w:highlight w:val="green"/>
+              </w:rPr>
               <w:t>JSX Properties</w:t>
             </w:r>
           </w:p>
@@ -183,22 +196,37 @@
               <w:t>Arrays &amp; Objects in JSX</w:t>
             </w:r>
             <w:r>
+              <w:rPr>
+                <w:highlight w:val="green"/>
+              </w:rPr>
               <w:br/>
               <w:t xml:space="preserve">Arrays (Add, Replace &amp; Remove) </w:t>
             </w:r>
             <w:r>
+              <w:rPr>
+                <w:highlight w:val="green"/>
+              </w:rPr>
               <w:br/>
               <w:t xml:space="preserve">Handling Objects in JSX </w:t>
             </w:r>
             <w:r>
+              <w:rPr>
+                <w:highlight w:val="green"/>
+              </w:rPr>
               <w:br/>
               <w:t xml:space="preserve">Import &amp; Exports </w:t>
             </w:r>
             <w:r>
+              <w:rPr>
+                <w:highlight w:val="green"/>
+              </w:rPr>
               <w:br/>
               <w:t xml:space="preserve">Inputs Types (Date, Text, etc.) </w:t>
             </w:r>
             <w:r>
+              <w:rPr>
+                <w:highlight w:val="green"/>
+              </w:rPr>
               <w:br/>
               <w:t>Handling Inputs</w:t>
             </w:r>
@@ -246,28 +274,51 @@
             </w:r>
             <w:r>
               <w:br/>
+            </w:r>
+            <w:r>
+              <w:rPr>
+                <w:highlight w:val="green"/>
+              </w:rPr>
               <w:t xml:space="preserve">If/Else &amp; Operators in JSX </w:t>
             </w:r>
             <w:r>
+              <w:rPr>
+                <w:highlight w:val="green"/>
+              </w:rPr>
               <w:br/>
               <w:t xml:space="preserve">Repeating Elements with key property </w:t>
             </w:r>
             <w:r>
+              <w:rPr>
+                <w:highlight w:val="green"/>
+              </w:rPr>
               <w:br/>
               <w:t xml:space="preserve">Adding event handlers in JSX </w:t>
             </w:r>
             <w:r>
+              <w:rPr>
+                <w:highlight w:val="green"/>
+              </w:rPr>
               <w:br/>
             </w:r>
             <w:proofErr w:type="spellStart"/>
             <w:r>
+              <w:rPr>
+                <w:highlight w:val="green"/>
+              </w:rPr>
               <w:t>JSX</w:t>
             </w:r>
             <w:proofErr w:type="spellEnd"/>
             <w:r>
+              <w:rPr>
+                <w:highlight w:val="green"/>
+              </w:rPr>
               <w:t xml:space="preserve"> Fragments </w:t>
             </w:r>
             <w:r>
+              <w:rPr>
+                <w:highlight w:val="green"/>
+              </w:rPr>
               <w:br/>
               <w:t>Security Considerations in JSX</w:t>
             </w:r>
@@ -311,22 +362,37 @@
               <w:t>TypeScript Basics</w:t>
             </w:r>
             <w:r>
+              <w:rPr>
+                <w:highlight w:val="green"/>
+              </w:rPr>
               <w:br/>
               <w:t xml:space="preserve">Introduction to TypeScript &amp; its benefits </w:t>
             </w:r>
             <w:r>
+              <w:rPr>
+                <w:highlight w:val="green"/>
+              </w:rPr>
               <w:br/>
               <w:t xml:space="preserve">Type declarations for libraries </w:t>
             </w:r>
             <w:r>
+              <w:rPr>
+                <w:highlight w:val="green"/>
+              </w:rPr>
               <w:br/>
               <w:t xml:space="preserve">Type inference &amp; Declaring types of variables </w:t>
             </w:r>
             <w:r>
+              <w:rPr>
+                <w:highlight w:val="green"/>
+              </w:rPr>
               <w:br/>
               <w:t xml:space="preserve">Primitive types (Int, String, Boolean) </w:t>
             </w:r>
             <w:r>
+              <w:rPr>
+                <w:highlight w:val="green"/>
+              </w:rPr>
               <w:br/>
               <w:t>Exporting &amp; Importing in TypeScript</w:t>
             </w:r>
@@ -489,17 +555,36 @@
             </w:r>
             <w:r>
               <w:br/>
-              <w:t xml:space="preserve">Function Components &amp; Class Components </w:t>
-            </w:r>
-            <w:r>
-              <w:br/>
+            </w:r>
+            <w:r>
+              <w:rPr>
+                <w:highlight w:val="green"/>
+              </w:rPr>
+              <w:t>Function Components</w:t>
+            </w:r>
+            <w:r>
+              <w:t xml:space="preserve"> &amp; Class Components </w:t>
+            </w:r>
+            <w:r>
+              <w:br/>
+            </w:r>
+            <w:r>
+              <w:rPr>
+                <w:highlight w:val="green"/>
+              </w:rPr>
               <w:t xml:space="preserve">Components as functions </w:t>
             </w:r>
             <w:r>
+              <w:rPr>
+                <w:highlight w:val="green"/>
+              </w:rPr>
               <w:br/>
               <w:t xml:space="preserve">Sharing data between components </w:t>
             </w:r>
             <w:r>
+              <w:rPr>
+                <w:highlight w:val="green"/>
+              </w:rPr>
               <w:br/>
               <w:t>Props in custom components</w:t>
             </w:r>
@@ -527,10 +612,7 @@
               <w:jc w:val="center"/>
             </w:pPr>
             <w:r>
-              <w:t xml:space="preserve">21 </w:t>
-            </w:r>
-            <w:r>
-              <w:t>August</w:t>
+              <w:t>21 August</w:t>
             </w:r>
           </w:p>
         </w:tc>
@@ -547,25 +629,45 @@
             </w:r>
             <w:r>
               <w:br/>
+            </w:r>
+            <w:r>
+              <w:rPr>
+                <w:highlight w:val="green"/>
+              </w:rPr>
               <w:t xml:space="preserve">Events in custom components </w:t>
             </w:r>
             <w:r>
+              <w:rPr>
+                <w:highlight w:val="green"/>
+              </w:rPr>
               <w:br/>
               <w:t xml:space="preserve">Passing content to components </w:t>
             </w:r>
             <w:r>
+              <w:rPr>
+                <w:highlight w:val="green"/>
+              </w:rPr>
               <w:br/>
               <w:t xml:space="preserve">Introduction to State Management </w:t>
             </w:r>
             <w:r>
+              <w:rPr>
+                <w:highlight w:val="green"/>
+              </w:rPr>
               <w:br/>
             </w:r>
             <w:proofErr w:type="spellStart"/>
             <w:r>
+              <w:rPr>
+                <w:highlight w:val="green"/>
+              </w:rPr>
               <w:t>useState</w:t>
             </w:r>
             <w:proofErr w:type="spellEnd"/>
             <w:r>
+              <w:rPr>
+                <w:highlight w:val="green"/>
+              </w:rPr>
               <w:t xml:space="preserve"> Hook &amp; State initialization</w:t>
             </w:r>
           </w:p>
@@ -592,10 +694,7 @@
               <w:jc w:val="center"/>
             </w:pPr>
             <w:r>
-              <w:t xml:space="preserve">22 </w:t>
-            </w:r>
-            <w:r>
-              <w:t>August</w:t>
+              <w:t>22 August</w:t>
             </w:r>
           </w:p>
         </w:tc>
@@ -617,18 +716,40 @@
             </w:r>
           </w:p>
           <w:p>
-            <w:r>
+            <w:pPr>
+              <w:rPr>
+                <w:highlight w:val="green"/>
+              </w:rPr>
+            </w:pPr>
+            <w:r>
+              <w:rPr>
+                <w:highlight w:val="green"/>
+              </w:rPr>
               <w:t xml:space="preserve">Routing Basics (client-side routing) </w:t>
             </w:r>
           </w:p>
           <w:p>
-            <w:r>
+            <w:pPr>
+              <w:rPr>
+                <w:highlight w:val="green"/>
+              </w:rPr>
+            </w:pPr>
+            <w:r>
+              <w:rPr>
+                <w:highlight w:val="green"/>
+              </w:rPr>
               <w:t xml:space="preserve">Defining routes, using links, nested routes </w:t>
             </w:r>
           </w:p>
           <w:p>
             <w:r>
-              <w:t>Route parameters, navigation from JS, active link style</w:t>
+              <w:rPr>
+                <w:highlight w:val="green"/>
+              </w:rPr>
+              <w:t xml:space="preserve">Route parameters, navigation from JS, </w:t>
+            </w:r>
+            <w:r>
+              <w:t>active link style</w:t>
             </w:r>
           </w:p>
         </w:tc>
@@ -654,10 +775,7 @@
               <w:jc w:val="center"/>
             </w:pPr>
             <w:r>
-              <w:t xml:space="preserve">23 </w:t>
-            </w:r>
-            <w:r>
-              <w:t>August</w:t>
+              <w:t>23 August</w:t>
             </w:r>
           </w:p>
         </w:tc>
@@ -719,10 +837,7 @@
               <w:jc w:val="center"/>
             </w:pPr>
             <w:r>
-              <w:t xml:space="preserve">24 </w:t>
-            </w:r>
-            <w:r>
-              <w:t>August</w:t>
+              <w:t>24 August</w:t>
             </w:r>
           </w:p>
         </w:tc>
@@ -742,17 +857,31 @@
             </w:r>
             <w:r>
               <w:br/>
+            </w:r>
+            <w:r>
+              <w:rPr>
+                <w:highlight w:val="green"/>
+              </w:rPr>
               <w:t xml:space="preserve">Class names package </w:t>
             </w:r>
             <w:r>
+              <w:rPr>
+                <w:highlight w:val="green"/>
+              </w:rPr>
               <w:br/>
               <w:t xml:space="preserve">CSS Modules &amp; SCSS </w:t>
             </w:r>
             <w:r>
+              <w:rPr>
+                <w:highlight w:val="green"/>
+              </w:rPr>
               <w:br/>
               <w:t xml:space="preserve">CSS in JS &amp; Inline Styles </w:t>
             </w:r>
             <w:r>
+              <w:rPr>
+                <w:highlight w:val="green"/>
+              </w:rPr>
               <w:br/>
               <w:t>Styled Components</w:t>
             </w:r>
@@ -780,10 +909,7 @@
               <w:jc w:val="center"/>
             </w:pPr>
             <w:r>
-              <w:t xml:space="preserve">25 </w:t>
-            </w:r>
-            <w:r>
-              <w:t>August</w:t>
+              <w:t>25 August</w:t>
             </w:r>
           </w:p>
         </w:tc>
@@ -846,10 +972,7 @@
               <w:jc w:val="center"/>
             </w:pPr>
             <w:r>
-              <w:t xml:space="preserve">26 </w:t>
-            </w:r>
-            <w:r>
-              <w:t>August</w:t>
+              <w:t>26 August</w:t>
             </w:r>
           </w:p>
         </w:tc>
@@ -869,21 +992,38 @@
             </w:r>
             <w:r>
               <w:br/>
+            </w:r>
+            <w:r>
+              <w:rPr>
+                <w:highlight w:val="green"/>
+              </w:rPr>
               <w:t xml:space="preserve">Form Validation strategies </w:t>
             </w:r>
             <w:r>
+              <w:rPr>
+                <w:highlight w:val="green"/>
+              </w:rPr>
               <w:br/>
               <w:t xml:space="preserve">Libraries (react-hook-form, </w:t>
             </w:r>
             <w:proofErr w:type="spellStart"/>
             <w:r>
+              <w:rPr>
+                <w:highlight w:val="green"/>
+              </w:rPr>
               <w:t>Formik</w:t>
             </w:r>
             <w:proofErr w:type="spellEnd"/>
             <w:r>
+              <w:rPr>
+                <w:highlight w:val="green"/>
+              </w:rPr>
               <w:t xml:space="preserve">) </w:t>
             </w:r>
             <w:r>
+              <w:rPr>
+                <w:highlight w:val="green"/>
+              </w:rPr>
               <w:br/>
               <w:t>Handling Form Submissions &amp; Validation</w:t>
             </w:r>
@@ -911,10 +1051,7 @@
               <w:jc w:val="center"/>
             </w:pPr>
             <w:r>
-              <w:t xml:space="preserve">27 </w:t>
-            </w:r>
-            <w:r>
-              <w:t>August</w:t>
+              <w:t>27 August</w:t>
             </w:r>
           </w:p>
         </w:tc>
@@ -941,11 +1078,20 @@
             </w:r>
             <w:proofErr w:type="spellStart"/>
             <w:r>
+              <w:rPr>
+                <w:highlight w:val="green"/>
+              </w:rPr>
               <w:t>useEffect</w:t>
             </w:r>
             <w:proofErr w:type="spellEnd"/>
             <w:r>
-              <w:t xml:space="preserve"> Hook &amp; Side Effects </w:t>
+              <w:rPr>
+                <w:highlight w:val="green"/>
+              </w:rPr>
+              <w:t xml:space="preserve"> Hook &amp; Side Effects</w:t>
+            </w:r>
+            <w:r>
+              <w:t xml:space="preserve"> </w:t>
             </w:r>
             <w:r>
               <w:br/>
@@ -975,10 +1121,7 @@
               <w:jc w:val="center"/>
             </w:pPr>
             <w:r>
-              <w:t xml:space="preserve">28 </w:t>
-            </w:r>
-            <w:r>
-              <w:t>August</w:t>
+              <w:t>28 August</w:t>
             </w:r>
           </w:p>
         </w:tc>
@@ -1037,29 +1180,20 @@
               <w:jc w:val="center"/>
             </w:pPr>
             <w:r>
-              <w:t xml:space="preserve">29 </w:t>
-            </w:r>
-            <w:r>
-              <w:t>August</w:t>
-            </w:r>
-          </w:p>
-        </w:tc>
-        <w:tc>
-          <w:tcPr>
-            <w:tcW w:w="6565" w:type="dxa"/>
-          </w:tcPr>
-          <w:p>
-            <w:r>
-              <w:rPr>
-                <w:b/>
-              </w:rPr>
-              <w:t>React Refs &amp; Performanc</w:t>
-            </w:r>
-            <w:r>
-              <w:rPr>
-                <w:b/>
-              </w:rPr>
-              <w:t>e</w:t>
+              <w:t>29 August</w:t>
+            </w:r>
+          </w:p>
+        </w:tc>
+        <w:tc>
+          <w:tcPr>
+            <w:tcW w:w="6565" w:type="dxa"/>
+          </w:tcPr>
+          <w:p>
+            <w:r>
+              <w:rPr>
+                <w:b/>
+              </w:rPr>
+              <w:t>React Refs &amp; Performance</w:t>
             </w:r>
             <w:r>
               <w:br/>
@@ -1101,41 +1235,54 @@
               <w:jc w:val="center"/>
             </w:pPr>
             <w:r>
-              <w:t xml:space="preserve">30 </w:t>
-            </w:r>
-            <w:r>
-              <w:t>August</w:t>
-            </w:r>
-          </w:p>
-        </w:tc>
-        <w:tc>
-          <w:tcPr>
-            <w:tcW w:w="6565" w:type="dxa"/>
-          </w:tcPr>
-          <w:p>
-            <w:r>
-              <w:rPr>
-                <w:b/>
+              <w:t>30 August</w:t>
+            </w:r>
+          </w:p>
+        </w:tc>
+        <w:tc>
+          <w:tcPr>
+            <w:tcW w:w="6565" w:type="dxa"/>
+          </w:tcPr>
+          <w:p>
+            <w:r>
+              <w:rPr>
+                <w:b/>
+                <w:highlight w:val="green"/>
               </w:rPr>
               <w:t>Firebase Introduction</w:t>
             </w:r>
             <w:r>
+              <w:rPr>
+                <w:highlight w:val="green"/>
+              </w:rPr>
               <w:br/>
               <w:t xml:space="preserve">Setting up Firebase in a React Project </w:t>
             </w:r>
             <w:r>
+              <w:rPr>
+                <w:highlight w:val="green"/>
+              </w:rPr>
               <w:br/>
               <w:t xml:space="preserve">Firebase Authentication </w:t>
             </w:r>
             <w:r>
+              <w:rPr>
+                <w:highlight w:val="green"/>
+              </w:rPr>
               <w:br/>
             </w:r>
             <w:proofErr w:type="spellStart"/>
             <w:r>
+              <w:rPr>
+                <w:highlight w:val="green"/>
+              </w:rPr>
               <w:t>Firestore</w:t>
             </w:r>
             <w:proofErr w:type="spellEnd"/>
             <w:r>
+              <w:rPr>
+                <w:highlight w:val="green"/>
+              </w:rPr>
               <w:t xml:space="preserve"> Database Basics</w:t>
             </w:r>
           </w:p>
@@ -1162,10 +1309,7 @@
               <w:jc w:val="center"/>
             </w:pPr>
             <w:r>
-              <w:t xml:space="preserve">31 </w:t>
-            </w:r>
-            <w:r>
-              <w:t>August</w:t>
+              <w:t>31 August</w:t>
             </w:r>
           </w:p>
         </w:tc>
@@ -1182,18 +1326,34 @@
             </w:r>
             <w:r>
               <w:br/>
+            </w:r>
+            <w:r>
+              <w:rPr>
+                <w:highlight w:val="green"/>
+              </w:rPr>
               <w:t xml:space="preserve">Realtime Database vs </w:t>
             </w:r>
             <w:proofErr w:type="spellStart"/>
             <w:r>
+              <w:rPr>
+                <w:highlight w:val="green"/>
+              </w:rPr>
               <w:t>Firestore</w:t>
             </w:r>
             <w:proofErr w:type="spellEnd"/>
             <w:r>
+              <w:rPr>
+                <w:highlight w:val="green"/>
+              </w:rPr>
               <w:t xml:space="preserve"> </w:t>
             </w:r>
             <w:r>
-              <w:br/>
+              <w:rPr>
+                <w:highlight w:val="green"/>
+              </w:rPr>
+              <w:br/>
+            </w:r>
+            <w:r>
               <w:t xml:space="preserve">Firebase Storage </w:t>
             </w:r>
             <w:r>
@@ -1287,10 +1447,7 @@
               <w:jc w:val="center"/>
             </w:pPr>
             <w:r>
-              <w:t xml:space="preserve">2 </w:t>
-            </w:r>
-            <w:r>
-              <w:t>September</w:t>
+              <w:t>2 September</w:t>
             </w:r>
           </w:p>
         </w:tc>
@@ -1341,10 +1498,7 @@
               <w:jc w:val="center"/>
             </w:pPr>
             <w:r>
-              <w:t xml:space="preserve">3 </w:t>
-            </w:r>
-            <w:r>
-              <w:t>September</w:t>
+              <w:t>3 September</w:t>
             </w:r>
           </w:p>
         </w:tc>
@@ -1372,22 +1526,36 @@
               </w:rPr>
             </w:pPr>
             <w:r>
+              <w:rPr>
+                <w:highlight w:val="green"/>
+              </w:rPr>
               <w:t xml:space="preserve">Introduction to Node.js, Node.js Runtime &amp; Architecture </w:t>
             </w:r>
             <w:r>
+              <w:rPr>
+                <w:highlight w:val="green"/>
+              </w:rPr>
               <w:br/>
               <w:t xml:space="preserve">Event-Driven Architecture, Non-blocking I/O </w:t>
             </w:r>
             <w:r>
-              <w:br/>
-            </w:r>
-            <w:proofErr w:type="spellStart"/>
-            <w:r>
-              <w:t>CommonJS</w:t>
-            </w:r>
-            <w:proofErr w:type="spellEnd"/>
-            <w:r>
-              <w:t xml:space="preserve"> Modules in Node.js</w:t>
+              <w:rPr>
+                <w:highlight w:val="green"/>
+              </w:rPr>
+              <w:br/>
+              <w:t>Common</w:t>
+            </w:r>
+            <w:r>
+              <w:rPr>
+                <w:highlight w:val="green"/>
+              </w:rPr>
+              <w:t xml:space="preserve"> </w:t>
+            </w:r>
+            <w:r>
+              <w:rPr>
+                <w:highlight w:val="green"/>
+              </w:rPr>
+              <w:t>JS Modules in Node.js</w:t>
             </w:r>
           </w:p>
         </w:tc>
@@ -1413,10 +1581,7 @@
               <w:jc w:val="center"/>
             </w:pPr>
             <w:r>
-              <w:t xml:space="preserve">4 </w:t>
-            </w:r>
-            <w:r>
-              <w:t>September</w:t>
+              <w:t>4 September</w:t>
             </w:r>
           </w:p>
         </w:tc>
@@ -1433,13 +1598,24 @@
             </w:r>
             <w:r>
               <w:br/>
+            </w:r>
+            <w:r>
+              <w:rPr>
+                <w:highlight w:val="green"/>
+              </w:rPr>
               <w:t xml:space="preserve">JavaScript Syntax &amp; Operators </w:t>
             </w:r>
             <w:r>
+              <w:rPr>
+                <w:highlight w:val="green"/>
+              </w:rPr>
               <w:br/>
               <w:t xml:space="preserve">Functions &amp; Closures </w:t>
             </w:r>
             <w:r>
+              <w:rPr>
+                <w:highlight w:val="green"/>
+              </w:rPr>
               <w:br/>
               <w:t>Asynchronous JavaScript (Callback, Promises, Async/Await)</w:t>
             </w:r>
@@ -1467,10 +1643,7 @@
               <w:jc w:val="center"/>
             </w:pPr>
             <w:r>
-              <w:t xml:space="preserve">5 </w:t>
-            </w:r>
-            <w:r>
-              <w:t>September</w:t>
+              <w:t>5 September</w:t>
             </w:r>
           </w:p>
         </w:tc>
@@ -1493,46 +1666,96 @@
           </w:p>
           <w:p>
             <w:r>
+              <w:rPr>
+                <w:highlight w:val="green"/>
+              </w:rPr>
               <w:lastRenderedPageBreak/>
               <w:t xml:space="preserve">Introduction to NPM </w:t>
             </w:r>
             <w:r>
+              <w:rPr>
+                <w:highlight w:val="green"/>
+              </w:rPr>
               <w:br/>
             </w:r>
             <w:proofErr w:type="spellStart"/>
             <w:r>
+              <w:rPr>
+                <w:highlight w:val="green"/>
+              </w:rPr>
               <w:t>Package.json</w:t>
             </w:r>
             <w:proofErr w:type="spellEnd"/>
             <w:r>
+              <w:rPr>
+                <w:highlight w:val="green"/>
+              </w:rPr>
               <w:t xml:space="preserve"> file, scripts, dependencies &amp; metadata </w:t>
             </w:r>
             <w:r>
+              <w:rPr>
+                <w:highlight w:val="green"/>
+              </w:rPr>
               <w:br/>
               <w:t xml:space="preserve">Installing &amp; updating packages </w:t>
             </w:r>
             <w:r>
+              <w:rPr>
+                <w:highlight w:val="green"/>
+              </w:rPr>
               <w:br/>
               <w:t xml:space="preserve">Understanding </w:t>
             </w:r>
             <w:proofErr w:type="spellStart"/>
             <w:r>
+              <w:rPr>
+                <w:highlight w:val="green"/>
+              </w:rPr>
               <w:t>Node_Modules</w:t>
             </w:r>
             <w:proofErr w:type="spellEnd"/>
             <w:r>
+              <w:rPr>
+                <w:highlight w:val="green"/>
+              </w:rPr>
               <w:t xml:space="preserve"> </w:t>
             </w:r>
             <w:proofErr w:type="gramStart"/>
             <w:r>
+              <w:rPr>
+                <w:highlight w:val="green"/>
+              </w:rPr>
               <w:t>&amp; .</w:t>
             </w:r>
             <w:proofErr w:type="spellStart"/>
             <w:r>
+              <w:rPr>
+                <w:highlight w:val="green"/>
+              </w:rPr>
               <w:t>gitignore</w:t>
             </w:r>
             <w:proofErr w:type="spellEnd"/>
             <w:proofErr w:type="gramEnd"/>
+            <w:r>
+              <w:rPr>
+                <w:highlight w:val="green"/>
+              </w:rPr>
+              <w:t xml:space="preserve"> .env</w:t>
+            </w:r>
+            <w:r>
+              <w:rPr>
+                <w:highlight w:val="green"/>
+              </w:rPr>
+              <w:t xml:space="preserve"> / </w:t>
+            </w:r>
+            <w:proofErr w:type="spellStart"/>
+            <w:r>
+              <w:rPr>
+                <w:highlight w:val="green"/>
+              </w:rPr>
+              <w:t>dotnev</w:t>
+            </w:r>
+            <w:proofErr w:type="spellEnd"/>
           </w:p>
         </w:tc>
       </w:tr>
@@ -1557,10 +1780,7 @@
               <w:jc w:val="center"/>
             </w:pPr>
             <w:r>
-              <w:t xml:space="preserve">6 </w:t>
-            </w:r>
-            <w:r>
-              <w:t>September</w:t>
+              <w:t>6 September</w:t>
             </w:r>
           </w:p>
         </w:tc>
@@ -1577,17 +1797,31 @@
             </w:r>
             <w:r>
               <w:br/>
+            </w:r>
+            <w:r>
+              <w:rPr>
+                <w:highlight w:val="green"/>
+              </w:rPr>
               <w:t xml:space="preserve">Building a basic HTTP server </w:t>
             </w:r>
             <w:r>
+              <w:rPr>
+                <w:highlight w:val="green"/>
+              </w:rPr>
               <w:br/>
               <w:t xml:space="preserve">Using Express.js: Routing, Middleware, and Error Handling </w:t>
             </w:r>
             <w:r>
+              <w:rPr>
+                <w:highlight w:val="green"/>
+              </w:rPr>
               <w:br/>
               <w:t xml:space="preserve">Parsing requests (body-parser) </w:t>
             </w:r>
             <w:r>
+              <w:rPr>
+                <w:highlight w:val="green"/>
+              </w:rPr>
               <w:br/>
               <w:t>Serving static files</w:t>
             </w:r>
@@ -1615,10 +1849,7 @@
               <w:jc w:val="center"/>
             </w:pPr>
             <w:r>
-              <w:t xml:space="preserve">7 </w:t>
-            </w:r>
-            <w:r>
-              <w:t>September</w:t>
+              <w:t>7 September</w:t>
             </w:r>
           </w:p>
         </w:tc>
@@ -1638,7 +1869,15 @@
             </w:r>
             <w:r>
               <w:br/>
-              <w:t xml:space="preserve">Creating RESTful APIs with Express </w:t>
+            </w:r>
+            <w:r>
+              <w:rPr>
+                <w:highlight w:val="green"/>
+              </w:rPr>
+              <w:t>Creating RESTful APIs with Express</w:t>
+            </w:r>
+            <w:r>
+              <w:t xml:space="preserve"> </w:t>
             </w:r>
             <w:r>
               <w:br/>
@@ -1654,7 +1893,15 @@
             </w:r>
             <w:r>
               <w:br/>
-              <w:t xml:space="preserve">Working with Databases (MongoDB) </w:t>
+            </w:r>
+            <w:r>
+              <w:rPr>
+                <w:highlight w:val="green"/>
+              </w:rPr>
+              <w:t>Working with Databases (MongoDB)</w:t>
+            </w:r>
+            <w:r>
+              <w:t xml:space="preserve"> </w:t>
             </w:r>
             <w:r>
               <w:br/>
@@ -1684,10 +1931,7 @@
               <w:jc w:val="center"/>
             </w:pPr>
             <w:r>
-              <w:t xml:space="preserve">8 </w:t>
-            </w:r>
-            <w:r>
-              <w:t>September</w:t>
+              <w:t>8 September</w:t>
             </w:r>
           </w:p>
         </w:tc>
@@ -1755,10 +1999,7 @@
               <w:jc w:val="center"/>
             </w:pPr>
             <w:r>
-              <w:t xml:space="preserve">9 </w:t>
-            </w:r>
-            <w:r>
-              <w:t>September</w:t>
+              <w:t>9 September</w:t>
             </w:r>
           </w:p>
         </w:tc>
@@ -1809,10 +2050,7 @@
               <w:jc w:val="center"/>
             </w:pPr>
             <w:r>
-              <w:t xml:space="preserve">10 </w:t>
-            </w:r>
-            <w:r>
-              <w:t>September</w:t>
+              <w:t>10 September</w:t>
             </w:r>
           </w:p>
         </w:tc>
@@ -1829,16 +2067,38 @@
             </w:r>
             <w:r>
               <w:br/>
-              <w:t xml:space="preserve">User Authentication Strategies (JWT, OAuth) </w:t>
-            </w:r>
-            <w:r>
-              <w:br/>
+            </w:r>
+            <w:r>
+              <w:rPr>
+                <w:highlight w:val="green"/>
+              </w:rPr>
+              <w:t>User Authentication Strategies (JWT</w:t>
+            </w:r>
+            <w:r>
+              <w:t xml:space="preserve">, OAuth) </w:t>
+            </w:r>
+            <w:r>
+              <w:br/>
+            </w:r>
+            <w:r>
+              <w:rPr>
+                <w:highlight w:val="green"/>
+              </w:rPr>
               <w:t xml:space="preserve">Securing APIs &amp; Web Applications </w:t>
             </w:r>
             <w:r>
+              <w:rPr>
+                <w:highlight w:val="green"/>
+              </w:rPr>
               <w:br/>
               <w:t>Handling User Sessions &amp; Cookies</w:t>
             </w:r>
+            <w:r>
+              <w:rPr>
+                <w:highlight w:val="green"/>
+              </w:rPr>
+              <w:t xml:space="preserve"> / Protected Routes </w:t>
+            </w:r>
           </w:p>
         </w:tc>
       </w:tr>
@@ -1863,10 +2123,7 @@
               <w:jc w:val="center"/>
             </w:pPr>
             <w:r>
-              <w:t xml:space="preserve">11 </w:t>
-            </w:r>
-            <w:r>
-              <w:t>September</w:t>
+              <w:t>11 September</w:t>
             </w:r>
           </w:p>
         </w:tc>
@@ -1886,15 +2143,27 @@
             </w:r>
             <w:proofErr w:type="spellStart"/>
             <w:r>
+              <w:rPr>
+                <w:highlight w:val="green"/>
+              </w:rPr>
               <w:t>Debugging</w:t>
             </w:r>
             <w:proofErr w:type="spellEnd"/>
             <w:r>
+              <w:rPr>
+                <w:highlight w:val="green"/>
+              </w:rPr>
               <w:t xml:space="preserve"> Node.js Applications </w:t>
             </w:r>
             <w:r>
-              <w:br/>
-              <w:t xml:space="preserve">Logging best practices &amp; Error Handling strategies </w:t>
+              <w:rPr>
+                <w:highlight w:val="green"/>
+              </w:rPr>
+              <w:br/>
+              <w:t>Logging best practices &amp; Error Handling strategies</w:t>
+            </w:r>
+            <w:r>
+              <w:t xml:space="preserve"> </w:t>
             </w:r>
             <w:r>
               <w:br/>
@@ -1924,10 +2193,7 @@
               <w:jc w:val="center"/>
             </w:pPr>
             <w:r>
-              <w:t xml:space="preserve">12 </w:t>
-            </w:r>
-            <w:r>
-              <w:t>September</w:t>
+              <w:t>12 September</w:t>
             </w:r>
           </w:p>
         </w:tc>
@@ -2005,10 +2271,7 @@
               <w:jc w:val="center"/>
             </w:pPr>
             <w:r>
-              <w:t xml:space="preserve">13 </w:t>
-            </w:r>
-            <w:r>
-              <w:t>September</w:t>
+              <w:t>13 September</w:t>
             </w:r>
           </w:p>
         </w:tc>
@@ -2033,6 +2296,11 @@
             </w:r>
             <w:r>
               <w:br/>
+            </w:r>
+            <w:r>
+              <w:rPr>
+                <w:highlight w:val="green"/>
+              </w:rPr>
               <w:t>Creating Custom Node.js Modules</w:t>
             </w:r>
           </w:p>
@@ -2059,10 +2327,7 @@
               <w:jc w:val="center"/>
             </w:pPr>
             <w:r>
-              <w:t xml:space="preserve">14 </w:t>
-            </w:r>
-            <w:r>
-              <w:t>September</w:t>
+              <w:t>14 September</w:t>
             </w:r>
           </w:p>
         </w:tc>
@@ -2119,10 +2384,7 @@
               <w:jc w:val="center"/>
             </w:pPr>
             <w:r>
-              <w:t xml:space="preserve">15 </w:t>
-            </w:r>
-            <w:r>
-              <w:t>September</w:t>
+              <w:t>15 September</w:t>
             </w:r>
           </w:p>
         </w:tc>
@@ -2175,10 +2437,7 @@
               <w:jc w:val="center"/>
             </w:pPr>
             <w:r>
-              <w:t xml:space="preserve">16 </w:t>
-            </w:r>
-            <w:r>
-              <w:t>September</w:t>
+              <w:t>16 September</w:t>
             </w:r>
           </w:p>
         </w:tc>
@@ -2203,6 +2462,11 @@
             </w:r>
             <w:r>
               <w:br/>
+            </w:r>
+            <w:r>
+              <w:rPr>
+                <w:highlight w:val="green"/>
+              </w:rPr>
               <w:t>Input Validation &amp; Sanitization</w:t>
             </w:r>
           </w:p>
@@ -2229,10 +2493,7 @@
               <w:jc w:val="center"/>
             </w:pPr>
             <w:r>
-              <w:t xml:space="preserve">17 </w:t>
-            </w:r>
-            <w:r>
-              <w:t>September</w:t>
+              <w:t>17 September</w:t>
             </w:r>
           </w:p>
         </w:tc>
@@ -2249,16 +2510,30 @@
             </w:r>
             <w:r>
               <w:br/>
-              <w:t xml:space="preserve">Deployment Strategies </w:t>
-            </w:r>
-            <w:r>
-              <w:br/>
-            </w:r>
-            <w:r>
+            </w:r>
+            <w:r>
+              <w:rPr>
+                <w:highlight w:val="green"/>
+              </w:rPr>
+              <w:t>Deployment Strategies</w:t>
+            </w:r>
+            <w:r>
+              <w:t xml:space="preserve"> </w:t>
+            </w:r>
+            <w:r>
+              <w:br/>
+            </w:r>
+            <w:r>
+              <w:rPr>
+                <w:highlight w:val="green"/>
+              </w:rPr>
               <w:lastRenderedPageBreak/>
               <w:t xml:space="preserve">Continuous Integration </w:t>
             </w:r>
             <w:r>
+              <w:rPr>
+                <w:highlight w:val="green"/>
+              </w:rPr>
               <w:br/>
               <w:t>Hosting Options &amp; Environment Variables</w:t>
             </w:r>
@@ -2286,10 +2561,7 @@
               <w:jc w:val="center"/>
             </w:pPr>
             <w:r>
-              <w:t xml:space="preserve">18 </w:t>
-            </w:r>
-            <w:r>
-              <w:t>September</w:t>
+              <w:t>18 September</w:t>
             </w:r>
           </w:p>
         </w:tc>
@@ -2306,16 +2578,22 @@
             </w:r>
             <w:r>
               <w:br/>
+            </w:r>
+            <w:r>
+              <w:rPr>
+                <w:highlight w:val="green"/>
+              </w:rPr>
               <w:t xml:space="preserve">Writing Clean &amp; Maintainable Code </w:t>
             </w:r>
             <w:r>
-              <w:br/>
-              <w:t>Adhering to Co</w:t>
-            </w:r>
-            <w:bookmarkStart w:id="0" w:name="_GoBack"/>
-            <w:bookmarkEnd w:id="0"/>
-            <w:r>
-              <w:t xml:space="preserve">ding Standards &amp; Conventions </w:t>
+              <w:rPr>
+                <w:highlight w:val="green"/>
+              </w:rPr>
+              <w:br/>
+              <w:t>Adhering to Coding Standards &amp; Conventions</w:t>
+            </w:r>
+            <w:r>
+              <w:t xml:space="preserve"> </w:t>
             </w:r>
             <w:r>
               <w:br/>
@@ -2326,6 +2604,43 @@
       </w:tr>
     </w:tbl>
     <w:p/>
+    <w:p/>
+    <w:p/>
+    <w:p>
+      <w:pPr>
+        <w:rPr>
+          <w:b/>
+        </w:rPr>
+      </w:pPr>
+      <w:r>
+        <w:rPr>
+          <w:b/>
+        </w:rPr>
+        <w:t xml:space="preserve">Others </w:t>
+      </w:r>
+      <w:bookmarkStart w:id="0" w:name="_GoBack"/>
+      <w:bookmarkEnd w:id="0"/>
+    </w:p>
+    <w:p>
+      <w:pPr>
+        <w:pStyle w:val="ListParagraph"/>
+        <w:numPr>
+          <w:ilvl w:val="0"/>
+          <w:numId w:val="1"/>
+        </w:numPr>
+        <w:rPr>
+          <w:b/>
+          <w:highlight w:val="green"/>
+        </w:rPr>
+      </w:pPr>
+      <w:r>
+        <w:rPr>
+          <w:b/>
+          <w:highlight w:val="green"/>
+        </w:rPr>
+        <w:t xml:space="preserve">Tailwind CSS Practice </w:t>
+      </w:r>
+    </w:p>
     <w:sectPr>
       <w:pgSz w:w="12240" w:h="15840"/>
       <w:pgMar w:top="1440" w:right="1440" w:bottom="1440" w:left="1440" w:header="720" w:footer="720" w:gutter="0"/>
@@ -2334,6 +2649,126 @@
     </w:sectPr>
   </w:body>
 </w:document>
+</file>
+
+<file path=word/numbering.xml><?xml version="1.0" encoding="utf-8"?>
+<w:numbering xmlns:wpc="http://schemas.microsoft.com/office/word/2010/wordprocessingCanvas" xmlns:cx="http://schemas.microsoft.com/office/drawing/2014/chartex" xmlns:cx1="http://schemas.microsoft.com/office/drawing/2015/9/8/chartex" xmlns:cx2="http://schemas.microsoft.com/office/drawing/2015/10/21/chartex" xmlns:cx3="http://schemas.microsoft.com/office/drawing/2016/5/9/chartex" xmlns:cx4="http://schemas.microsoft.com/office/drawing/2016/5/10/chartex" xmlns:cx5="http://schemas.microsoft.com/office/drawing/2016/5/11/chartex" xmlns:cx6="http://schemas.microsoft.com/office/drawing/2016/5/12/chartex" xmlns:cx7="http://schemas.microsoft.com/office/drawing/2016/5/13/chartex" xmlns:cx8="http://schemas.microsoft.com/office/drawing/2016/5/14/chartex" xmlns:mc="http://schemas.openxmlformats.org/markup-compatibility/2006" xmlns:aink="http://schemas.microsoft.com/office/drawing/2016/ink" xmlns:am3d="http://schemas.microsoft.com/office/drawing/2017/model3d" xmlns:o="urn:schemas-microsoft-com:office:office" xmlns:r="http://schemas.openxmlformats.org/officeDocument/2006/relationships" xmlns:m="http://schemas.openxmlformats.org/officeDocument/2006/math" xmlns:v="urn:schemas-microsoft-com:vml" xmlns:wp14="http://schemas.microsoft.com/office/word/2010/wordprocessingDrawing" xmlns:wp="http://schemas.openxmlformats.org/drawingml/2006/wordprocessingDrawing" xmlns:w10="urn:schemas-microsoft-com:office:word" xmlns:w="http://schemas.openxmlformats.org/wordprocessingml/2006/main" xmlns:w14="http://schemas.microsoft.com/office/word/2010/wordml" xmlns:w15="http://schemas.microsoft.com/office/word/2012/wordml" xmlns:w16cid="http://schemas.microsoft.com/office/word/2016/wordml/cid" xmlns:w16se="http://schemas.microsoft.com/office/word/2015/wordml/symex" xmlns:wpg="http://schemas.microsoft.com/office/word/2010/wordprocessingGroup" xmlns:wpi="http://schemas.microsoft.com/office/word/2010/wordprocessingInk" xmlns:wne="http://schemas.microsoft.com/office/word/2006/wordml" xmlns:wps="http://schemas.microsoft.com/office/word/2010/wordprocessingShape" mc:Ignorable="w14 w15 w16se w16cid wp14">
+  <w:abstractNum w:abstractNumId="0" w15:restartNumberingAfterBreak="0">
+    <w:nsid w:val="7F2B6616"/>
+    <w:multiLevelType w:val="hybridMultilevel"/>
+    <w:tmpl w:val="357A027C"/>
+    <w:lvl w:ilvl="0" w:tplc="EDB25848">
+      <w:numFmt w:val="bullet"/>
+      <w:lvlText w:val=""/>
+      <w:lvlJc w:val="left"/>
+      <w:pPr>
+        <w:ind w:left="720" w:hanging="360"/>
+      </w:pPr>
+      <w:rPr>
+        <w:rFonts w:ascii="Wingdings" w:eastAsiaTheme="minorHAnsi" w:hAnsi="Wingdings" w:cstheme="minorBidi" w:hint="default"/>
+      </w:rPr>
+    </w:lvl>
+    <w:lvl w:ilvl="1" w:tplc="04090003" w:tentative="1">
+      <w:start w:val="1"/>
+      <w:numFmt w:val="bullet"/>
+      <w:lvlText w:val="o"/>
+      <w:lvlJc w:val="left"/>
+      <w:pPr>
+        <w:ind w:left="1440" w:hanging="360"/>
+      </w:pPr>
+      <w:rPr>
+        <w:rFonts w:ascii="Courier New" w:hAnsi="Courier New" w:cs="Courier New" w:hint="default"/>
+      </w:rPr>
+    </w:lvl>
+    <w:lvl w:ilvl="2" w:tplc="04090005" w:tentative="1">
+      <w:start w:val="1"/>
+      <w:numFmt w:val="bullet"/>
+      <w:lvlText w:val=""/>
+      <w:lvlJc w:val="left"/>
+      <w:pPr>
+        <w:ind w:left="2160" w:hanging="360"/>
+      </w:pPr>
+      <w:rPr>
+        <w:rFonts w:ascii="Wingdings" w:hAnsi="Wingdings" w:hint="default"/>
+      </w:rPr>
+    </w:lvl>
+    <w:lvl w:ilvl="3" w:tplc="04090001" w:tentative="1">
+      <w:start w:val="1"/>
+      <w:numFmt w:val="bullet"/>
+      <w:lvlText w:val=""/>
+      <w:lvlJc w:val="left"/>
+      <w:pPr>
+        <w:ind w:left="2880" w:hanging="360"/>
+      </w:pPr>
+      <w:rPr>
+        <w:rFonts w:ascii="Symbol" w:hAnsi="Symbol" w:hint="default"/>
+      </w:rPr>
+    </w:lvl>
+    <w:lvl w:ilvl="4" w:tplc="04090003" w:tentative="1">
+      <w:start w:val="1"/>
+      <w:numFmt w:val="bullet"/>
+      <w:lvlText w:val="o"/>
+      <w:lvlJc w:val="left"/>
+      <w:pPr>
+        <w:ind w:left="3600" w:hanging="360"/>
+      </w:pPr>
+      <w:rPr>
+        <w:rFonts w:ascii="Courier New" w:hAnsi="Courier New" w:cs="Courier New" w:hint="default"/>
+      </w:rPr>
+    </w:lvl>
+    <w:lvl w:ilvl="5" w:tplc="04090005" w:tentative="1">
+      <w:start w:val="1"/>
+      <w:numFmt w:val="bullet"/>
+      <w:lvlText w:val=""/>
+      <w:lvlJc w:val="left"/>
+      <w:pPr>
+        <w:ind w:left="4320" w:hanging="360"/>
+      </w:pPr>
+      <w:rPr>
+        <w:rFonts w:ascii="Wingdings" w:hAnsi="Wingdings" w:hint="default"/>
+      </w:rPr>
+    </w:lvl>
+    <w:lvl w:ilvl="6" w:tplc="04090001" w:tentative="1">
+      <w:start w:val="1"/>
+      <w:numFmt w:val="bullet"/>
+      <w:lvlText w:val=""/>
+      <w:lvlJc w:val="left"/>
+      <w:pPr>
+        <w:ind w:left="5040" w:hanging="360"/>
+      </w:pPr>
+      <w:rPr>
+        <w:rFonts w:ascii="Symbol" w:hAnsi="Symbol" w:hint="default"/>
+      </w:rPr>
+    </w:lvl>
+    <w:lvl w:ilvl="7" w:tplc="04090003" w:tentative="1">
+      <w:start w:val="1"/>
+      <w:numFmt w:val="bullet"/>
+      <w:lvlText w:val="o"/>
+      <w:lvlJc w:val="left"/>
+      <w:pPr>
+        <w:ind w:left="5760" w:hanging="360"/>
+      </w:pPr>
+      <w:rPr>
+        <w:rFonts w:ascii="Courier New" w:hAnsi="Courier New" w:cs="Courier New" w:hint="default"/>
+      </w:rPr>
+    </w:lvl>
+    <w:lvl w:ilvl="8" w:tplc="04090005" w:tentative="1">
+      <w:start w:val="1"/>
+      <w:numFmt w:val="bullet"/>
+      <w:lvlText w:val=""/>
+      <w:lvlJc w:val="left"/>
+      <w:pPr>
+        <w:ind w:left="6480" w:hanging="360"/>
+      </w:pPr>
+      <w:rPr>
+        <w:rFonts w:ascii="Wingdings" w:hAnsi="Wingdings" w:hint="default"/>
+      </w:rPr>
+    </w:lvl>
+  </w:abstractNum>
+  <w:num w:numId="1">
+    <w:abstractNumId w:val="0"/>
+  </w:num>
+</w:numbering>
 </file>
 
 <file path=word/styles.xml><?xml version="1.0" encoding="utf-8"?>

</xml_diff>